<commit_message>
committing all files as of 06.27.2017 at 16.26.00
</commit_message>
<xml_diff>
--- a/JLF [TUTORIAL] NOTES/JLF NOTES - ROR TUTORIAL 1 - Getting Started with Rails - Ruby on Rails Guides - as of 06.27.2017 at 11.59.00EST.docx
+++ b/JLF [TUTORIAL] NOTES/JLF NOTES - ROR TUTORIAL 1 - Getting Started with Rails - Ruby on Rails Guides - as of 06.27.2017 at 11.59.00EST.docx
@@ -902,6 +902,7 @@
         <w:ind w:left="720"/>
       </w:pPr>
       <w:r>
+        <w:lastRenderedPageBreak/>
         <w:t>Rails.application.routes.draw do</w:t>
       </w:r>
     </w:p>
@@ -1761,6 +1762,7 @@
         <w:rPr>
           <w:b/>
         </w:rPr>
+        <w:lastRenderedPageBreak/>
         <w:t>5.1 Laying down the groundwork</w:t>
       </w:r>
       <w:r>
@@ -2635,6 +2637,7 @@
         <w:ind w:left="720"/>
       </w:pPr>
       <w:r>
+        <w:lastRenderedPageBreak/>
         <w:tab/>
         <w:t>&lt;/p&gt;</w:t>
       </w:r>
@@ -3272,6 +3275,7 @@
         <w:rPr>
           <w:noProof/>
         </w:rPr>
+        <w:lastRenderedPageBreak/>
         <w:drawing>
           <wp:inline distT="0" distB="0" distL="0" distR="0" wp14:anchorId="28531C87" wp14:editId="53B13AAE">
             <wp:extent cx="5943600" cy="3361690"/>
@@ -3491,6 +3495,7 @@
         </w:numPr>
       </w:pPr>
       <w:r>
+        <w:lastRenderedPageBreak/>
         <w:t>If you re-submit the page now, there’s no change to the page.  This is bc Rails by default returns 204 No Content response for an action if we don’t specify what the response will be.  We just added the create action but didn’t specify anything about how the response should be; the create action should save our new article to the database.</w:t>
       </w:r>
     </w:p>
@@ -4125,6 +4130,7 @@
           <w:rFonts w:eastAsia="Times New Roman"/>
           <w:bCs w:val="0"/>
         </w:rPr>
+        <w:lastRenderedPageBreak/>
         <w:t>Active Record automatically maps column names to model attributes, so I don’t have to declare attributes inside Rails models (since that’s automatically done by Active Record)</w:t>
       </w:r>
     </w:p>
@@ -4798,6 +4804,7 @@
           <w:rFonts w:eastAsia="Times New Roman"/>
           <w:bCs w:val="0"/>
         </w:rPr>
+        <w:lastRenderedPageBreak/>
         <w:t xml:space="preserve">Back in ArticlesController, we need to change the </w:t>
       </w:r>
       <w:r>
@@ -5740,6 +5747,7 @@
                 <w:sz w:val="17"/>
                 <w:szCs w:val="17"/>
               </w:rPr>
+              <w:lastRenderedPageBreak/>
               <w:t>10</w:t>
             </w:r>
           </w:p>
@@ -5877,6 +5885,7 @@
                 <w:sz w:val="17"/>
                 <w:szCs w:val="17"/>
               </w:rPr>
+              <w:lastRenderedPageBreak/>
               <w:tab/>
               <w:t>## to save data in the database</w:t>
             </w:r>
@@ -6041,6 +6050,7 @@
                 <w:sz w:val="17"/>
                 <w:szCs w:val="17"/>
               </w:rPr>
+              <w:lastRenderedPageBreak/>
               <w:tab/>
             </w:r>
             <w:r>
@@ -7010,6 +7020,7 @@
           <w:b/>
           <w:bCs w:val="0"/>
         </w:rPr>
+        <w:lastRenderedPageBreak/>
         <w:t>5.7 Showing Articles</w:t>
       </w:r>
     </w:p>
@@ -8181,7 +8192,6 @@
         <w:tab/>
         <w:t>def show</w:t>
       </w:r>
-      <w:bookmarkStart w:id="0" w:name="_GoBack"/>
     </w:p>
     <w:p>
       <w:pPr>
@@ -8409,6 +8419,7 @@
           <w:rFonts w:eastAsia="Times New Roman"/>
           <w:bCs w:val="0"/>
         </w:rPr>
+        <w:lastRenderedPageBreak/>
         <w:t>&lt;% @articles.each do |article| %&gt;</w:t>
       </w:r>
     </w:p>
@@ -8601,24 +8612,1196 @@
     </w:p>
     <w:p>
       <w:pPr>
-        <w:ind w:left="1080"/>
-        <w:rPr>
-          <w:rFonts w:eastAsia="Times New Roman"/>
-          <w:bCs w:val="0"/>
-        </w:rPr>
-      </w:pPr>
-    </w:p>
-    <w:p>
-      <w:pPr>
-        <w:rPr>
-          <w:rFonts w:eastAsia="Times New Roman"/>
-          <w:bCs w:val="0"/>
-        </w:rPr>
-      </w:pPr>
-    </w:p>
-    <w:bookmarkEnd w:id="0"/>
-    <w:p>
-      <w:pPr>
+        <w:rPr>
+          <w:rFonts w:eastAsia="Times New Roman"/>
+          <w:bCs w:val="0"/>
+        </w:rPr>
+      </w:pPr>
+    </w:p>
+    <w:p>
+      <w:pPr>
+        <w:rPr>
+          <w:rFonts w:eastAsia="Times New Roman"/>
+          <w:bCs w:val="0"/>
+        </w:rPr>
+      </w:pPr>
+    </w:p>
+    <w:p>
+      <w:pPr>
+        <w:rPr>
+          <w:rFonts w:eastAsia="Times New Roman"/>
+          <w:b/>
+          <w:bCs w:val="0"/>
+        </w:rPr>
+      </w:pPr>
+      <w:r>
+        <w:rPr>
+          <w:rFonts w:eastAsia="Times New Roman"/>
+          <w:b/>
+          <w:bCs w:val="0"/>
+        </w:rPr>
+        <w:t>5.9 Adding links</w:t>
+      </w:r>
+    </w:p>
+    <w:p>
+      <w:pPr>
+        <w:rPr>
+          <w:rFonts w:eastAsia="Times New Roman"/>
+          <w:b/>
+          <w:bCs w:val="0"/>
+        </w:rPr>
+      </w:pPr>
+    </w:p>
+    <w:p>
+      <w:pPr>
+        <w:rPr>
+          <w:rFonts w:eastAsia="Times New Roman"/>
+          <w:bCs w:val="0"/>
+        </w:rPr>
+      </w:pPr>
+      <w:r>
+        <w:rPr>
+          <w:rFonts w:eastAsia="Times New Roman"/>
+          <w:bCs w:val="0"/>
+        </w:rPr>
+        <w:t xml:space="preserve">At this point, I can create, </w:t>
+      </w:r>
+      <w:r>
+        <w:rPr>
+          <w:rFonts w:eastAsia="Times New Roman"/>
+          <w:bCs w:val="0"/>
+        </w:rPr>
+        <w:t xml:space="preserve">show and list articles.  Next, </w:t>
+      </w:r>
+      <w:r>
+        <w:rPr>
+          <w:rFonts w:eastAsia="Times New Roman"/>
+          <w:bCs w:val="0"/>
+        </w:rPr>
+        <w:t>add links to navigate through pages.</w:t>
+      </w:r>
+    </w:p>
+    <w:p>
+      <w:pPr>
+        <w:rPr>
+          <w:rFonts w:eastAsia="Times New Roman"/>
+          <w:bCs w:val="0"/>
+        </w:rPr>
+      </w:pPr>
+    </w:p>
+    <w:p>
+      <w:pPr>
+        <w:rPr>
+          <w:rFonts w:eastAsia="Times New Roman"/>
+          <w:b/>
+          <w:bCs w:val="0"/>
+          <w:color w:val="FF0000"/>
+        </w:rPr>
+      </w:pPr>
+      <w:r>
+        <w:rPr>
+          <w:rFonts w:eastAsia="Times New Roman"/>
+          <w:b/>
+          <w:bCs w:val="0"/>
+          <w:color w:val="FF0000"/>
+        </w:rPr>
+        <w:t>Q:  How to make these links work in new tabs, rather than in the same tab within the browser</w:t>
+      </w:r>
+      <w:r>
+        <w:rPr>
+          <w:rFonts w:eastAsia="Times New Roman"/>
+          <w:b/>
+          <w:bCs w:val="0"/>
+          <w:color w:val="FF0000"/>
+        </w:rPr>
+        <w:t>??</w:t>
+      </w:r>
+    </w:p>
+    <w:p>
+      <w:pPr>
+        <w:rPr>
+          <w:rFonts w:eastAsia="Times New Roman"/>
+          <w:b/>
+          <w:bCs w:val="0"/>
+          <w:color w:val="FF0000"/>
+        </w:rPr>
+      </w:pPr>
+    </w:p>
+    <w:p>
+      <w:pPr>
+        <w:pStyle w:val="ListParagraph"/>
+        <w:numPr>
+          <w:ilvl w:val="0"/>
+          <w:numId w:val="9"/>
+        </w:numPr>
+        <w:rPr>
+          <w:rFonts w:eastAsia="Times New Roman"/>
+          <w:bCs w:val="0"/>
+        </w:rPr>
+      </w:pPr>
+      <w:r>
+        <w:rPr>
+          <w:rFonts w:eastAsia="Times New Roman"/>
+          <w:bCs w:val="0"/>
+        </w:rPr>
+        <w:t>Open app/views/welcome/index.html.erb and modify it as follows:</w:t>
+      </w:r>
+    </w:p>
+    <w:p>
+      <w:pPr>
+        <w:rPr>
+          <w:rFonts w:eastAsia="Times New Roman"/>
+          <w:b/>
+          <w:bCs w:val="0"/>
+          <w:color w:val="FF0000"/>
+        </w:rPr>
+      </w:pPr>
+    </w:p>
+    <w:p>
+      <w:pPr>
+        <w:ind w:firstLine="720"/>
+        <w:rPr>
+          <w:rFonts w:eastAsia="Times New Roman"/>
+          <w:bCs w:val="0"/>
+        </w:rPr>
+      </w:pPr>
+      <w:r>
+        <w:rPr>
+          <w:rFonts w:eastAsia="Times New Roman"/>
+          <w:bCs w:val="0"/>
+        </w:rPr>
+        <w:t>&lt;h1&gt;Hello, Rails!&lt;/h1&gt;</w:t>
+      </w:r>
+    </w:p>
+    <w:p>
+      <w:pPr>
+        <w:ind w:firstLine="720"/>
+        <w:rPr>
+          <w:rFonts w:eastAsia="Times New Roman"/>
+          <w:bCs w:val="0"/>
+        </w:rPr>
+      </w:pPr>
+      <w:r>
+        <w:rPr>
+          <w:rFonts w:eastAsia="Times New Roman"/>
+          <w:bCs w:val="0"/>
+        </w:rPr>
+        <w:t>&lt;%= link_to 'My Blog', controller: 'articles' %&gt;</w:t>
+      </w:r>
+    </w:p>
+    <w:p>
+      <w:pPr>
+        <w:rPr>
+          <w:rFonts w:eastAsia="Times New Roman"/>
+          <w:bCs w:val="0"/>
+        </w:rPr>
+      </w:pPr>
+    </w:p>
+    <w:p>
+      <w:pPr>
+        <w:pStyle w:val="ListParagraph"/>
+        <w:numPr>
+          <w:ilvl w:val="1"/>
+          <w:numId w:val="9"/>
+        </w:numPr>
+        <w:rPr>
+          <w:rFonts w:eastAsia="Times New Roman"/>
+          <w:bCs w:val="0"/>
+        </w:rPr>
+      </w:pPr>
+      <w:r>
+        <w:rPr>
+          <w:rFonts w:eastAsia="Times New Roman"/>
+          <w:bCs w:val="0"/>
+        </w:rPr>
+        <w:t>The link_to method is one of Rails’ built-in view helpers.  It creates a hyperlink based on text to display and where to go – in this case, to the path for articles.</w:t>
+      </w:r>
+    </w:p>
+    <w:p>
+      <w:pPr>
+        <w:pStyle w:val="ListParagraph"/>
+        <w:ind w:left="1080"/>
+        <w:rPr>
+          <w:rFonts w:eastAsia="Times New Roman"/>
+          <w:bCs w:val="0"/>
+        </w:rPr>
+      </w:pPr>
+    </w:p>
+    <w:p>
+      <w:pPr>
+        <w:pStyle w:val="ListParagraph"/>
+        <w:numPr>
+          <w:ilvl w:val="0"/>
+          <w:numId w:val="9"/>
+        </w:numPr>
+        <w:rPr>
+          <w:rFonts w:eastAsia="Times New Roman"/>
+          <w:bCs w:val="0"/>
+        </w:rPr>
+      </w:pPr>
+      <w:r>
+        <w:rPr>
+          <w:rFonts w:eastAsia="Times New Roman"/>
+          <w:bCs w:val="0"/>
+        </w:rPr>
+        <w:t>Next, we’ll add links to other views, starting with adding this “New Article” link to app/views/articles/index.html.erb, placing it above the &lt;table&gt; tag:</w:t>
+      </w:r>
+    </w:p>
+    <w:p>
+      <w:pPr>
+        <w:rPr>
+          <w:rFonts w:eastAsia="Times New Roman"/>
+          <w:bCs w:val="0"/>
+        </w:rPr>
+      </w:pPr>
+    </w:p>
+    <w:p>
+      <w:pPr>
+        <w:pStyle w:val="ListParagraph"/>
+        <w:ind w:left="1080"/>
+        <w:rPr>
+          <w:rFonts w:eastAsia="Times New Roman"/>
+          <w:bCs w:val="0"/>
+        </w:rPr>
+      </w:pPr>
+      <w:r>
+        <w:rPr>
+          <w:rFonts w:eastAsia="Times New Roman"/>
+          <w:bCs w:val="0"/>
+        </w:rPr>
+        <w:t>&lt;%= link_to ‘New article’, new_article_path %&gt;</w:t>
+      </w:r>
+    </w:p>
+    <w:p>
+      <w:pPr>
+        <w:rPr>
+          <w:rFonts w:eastAsia="Times New Roman"/>
+          <w:b/>
+          <w:bCs w:val="0"/>
+        </w:rPr>
+      </w:pPr>
+    </w:p>
+    <w:p>
+      <w:pPr>
+        <w:rPr>
+          <w:rFonts w:eastAsia="Times New Roman"/>
+          <w:bCs w:val="0"/>
+        </w:rPr>
+      </w:pPr>
+      <w:r>
+        <w:rPr>
+          <w:rFonts w:eastAsia="Times New Roman"/>
+          <w:b/>
+          <w:bCs w:val="0"/>
+        </w:rPr>
+        <w:tab/>
+      </w:r>
+      <w:r>
+        <w:rPr>
+          <w:rFonts w:eastAsia="Times New Roman"/>
+          <w:b/>
+          <w:bCs w:val="0"/>
+        </w:rPr>
+        <w:tab/>
+      </w:r>
+      <w:r>
+        <w:rPr>
+          <w:rFonts w:eastAsia="Times New Roman"/>
+          <w:b/>
+          <w:bCs w:val="0"/>
+        </w:rPr>
+        <w:sym w:font="Wingdings" w:char="F0E0"/>
+      </w:r>
+      <w:r>
+        <w:rPr>
+          <w:rFonts w:eastAsia="Times New Roman"/>
+          <w:b/>
+          <w:bCs w:val="0"/>
+        </w:rPr>
+        <w:t xml:space="preserve"> </w:t>
+      </w:r>
+      <w:r>
+        <w:rPr>
+          <w:rFonts w:eastAsia="Times New Roman"/>
+          <w:bCs w:val="0"/>
+        </w:rPr>
+        <w:t>This link will allow you to bring up the form that lets you create a new article.</w:t>
+      </w:r>
+    </w:p>
+    <w:p>
+      <w:pPr>
+        <w:rPr>
+          <w:rFonts w:eastAsia="Times New Roman"/>
+          <w:bCs w:val="0"/>
+        </w:rPr>
+      </w:pPr>
+    </w:p>
+    <w:p>
+      <w:pPr>
+        <w:pStyle w:val="ListParagraph"/>
+        <w:numPr>
+          <w:ilvl w:val="0"/>
+          <w:numId w:val="9"/>
+        </w:numPr>
+        <w:rPr>
+          <w:rFonts w:eastAsia="Times New Roman"/>
+          <w:bCs w:val="0"/>
+        </w:rPr>
+      </w:pPr>
+      <w:r>
+        <w:rPr>
+          <w:rFonts w:eastAsia="Times New Roman"/>
+          <w:bCs w:val="0"/>
+        </w:rPr>
+        <w:t xml:space="preserve">To go back to the </w:t>
+      </w:r>
+      <w:r>
+        <w:rPr>
+          <w:rFonts w:eastAsia="Times New Roman"/>
+          <w:bCs w:val="0"/>
+          <w:i/>
+        </w:rPr>
+        <w:t xml:space="preserve">index </w:t>
+      </w:r>
+      <w:r>
+        <w:rPr>
+          <w:rFonts w:eastAsia="Times New Roman"/>
+          <w:bCs w:val="0"/>
+        </w:rPr>
+        <w:t>action, add another link in app/views/articles/new.html.erb:</w:t>
+      </w:r>
+    </w:p>
+    <w:p>
+      <w:pPr>
+        <w:pStyle w:val="ListParagraph"/>
+        <w:ind w:left="1080"/>
+        <w:rPr>
+          <w:rFonts w:eastAsia="Times New Roman"/>
+          <w:bCs w:val="0"/>
+        </w:rPr>
+      </w:pPr>
+    </w:p>
+    <w:p>
+      <w:pPr>
+        <w:ind w:left="1080"/>
+        <w:rPr>
+          <w:rFonts w:eastAsia="Times New Roman"/>
+          <w:bCs w:val="0"/>
+        </w:rPr>
+      </w:pPr>
+      <w:r>
+        <w:rPr>
+          <w:rFonts w:eastAsia="Times New Roman"/>
+          <w:bCs w:val="0"/>
+        </w:rPr>
+        <w:t>&lt;%= link_to 'Back', articles_path %&gt;</w:t>
+      </w:r>
+    </w:p>
+    <w:p>
+      <w:pPr>
+        <w:rPr>
+          <w:rFonts w:eastAsia="Times New Roman"/>
+          <w:bCs w:val="0"/>
+        </w:rPr>
+      </w:pPr>
+    </w:p>
+    <w:p>
+      <w:pPr>
+        <w:pStyle w:val="ListParagraph"/>
+        <w:numPr>
+          <w:ilvl w:val="0"/>
+          <w:numId w:val="9"/>
+        </w:numPr>
+        <w:rPr>
+          <w:rFonts w:eastAsia="Times New Roman"/>
+          <w:bCs w:val="0"/>
+        </w:rPr>
+      </w:pPr>
+      <w:r>
+        <w:rPr>
+          <w:rFonts w:eastAsia="Times New Roman"/>
+          <w:bCs w:val="0"/>
+        </w:rPr>
+        <w:t xml:space="preserve">Last, add a link to the app/views/articles/show.html.erb template to go back to the index action as well, so that people who are viewing a single article can go back and view the </w:t>
+      </w:r>
+      <w:r>
+        <w:rPr>
+          <w:rFonts w:eastAsia="Times New Roman"/>
+          <w:bCs w:val="0"/>
+        </w:rPr>
+        <w:t>whole list again (adding just the last line included here):</w:t>
+      </w:r>
+    </w:p>
+    <w:p>
+      <w:pPr>
+        <w:rPr>
+          <w:rFonts w:eastAsia="Times New Roman"/>
+          <w:bCs w:val="0"/>
+        </w:rPr>
+      </w:pPr>
+    </w:p>
+    <w:p>
+      <w:pPr>
+        <w:ind w:left="1080"/>
+        <w:rPr>
+          <w:rFonts w:eastAsia="Times New Roman"/>
+          <w:bCs w:val="0"/>
+        </w:rPr>
+      </w:pPr>
+      <w:r>
+        <w:rPr>
+          <w:rFonts w:eastAsia="Times New Roman"/>
+          <w:bCs w:val="0"/>
+        </w:rPr>
+        <w:t>&lt;p&gt;</w:t>
+      </w:r>
+    </w:p>
+    <w:p>
+      <w:pPr>
+        <w:ind w:left="1080"/>
+        <w:rPr>
+          <w:rFonts w:eastAsia="Times New Roman"/>
+          <w:bCs w:val="0"/>
+        </w:rPr>
+      </w:pPr>
+      <w:r>
+        <w:rPr>
+          <w:rFonts w:eastAsia="Times New Roman"/>
+          <w:bCs w:val="0"/>
+        </w:rPr>
+        <w:tab/>
+        <w:t>&lt;strong&gt;Title:&lt;/strong&gt;</w:t>
+      </w:r>
+    </w:p>
+    <w:p>
+      <w:pPr>
+        <w:ind w:left="1080"/>
+        <w:rPr>
+          <w:rFonts w:eastAsia="Times New Roman"/>
+          <w:bCs w:val="0"/>
+        </w:rPr>
+      </w:pPr>
+      <w:r>
+        <w:rPr>
+          <w:rFonts w:eastAsia="Times New Roman"/>
+          <w:bCs w:val="0"/>
+        </w:rPr>
+        <w:tab/>
+        <w:t>&lt;%= @article.title %&gt;</w:t>
+      </w:r>
+    </w:p>
+    <w:p>
+      <w:pPr>
+        <w:ind w:left="1080"/>
+        <w:rPr>
+          <w:rFonts w:eastAsia="Times New Roman"/>
+          <w:bCs w:val="0"/>
+        </w:rPr>
+      </w:pPr>
+      <w:r>
+        <w:rPr>
+          <w:rFonts w:eastAsia="Times New Roman"/>
+          <w:bCs w:val="0"/>
+        </w:rPr>
+        <w:t>&lt;/p&gt;</w:t>
+      </w:r>
+    </w:p>
+    <w:p>
+      <w:pPr>
+        <w:ind w:left="1080"/>
+        <w:rPr>
+          <w:rFonts w:eastAsia="Times New Roman"/>
+          <w:bCs w:val="0"/>
+        </w:rPr>
+      </w:pPr>
+    </w:p>
+    <w:p>
+      <w:pPr>
+        <w:ind w:left="1080"/>
+        <w:rPr>
+          <w:rFonts w:eastAsia="Times New Roman"/>
+          <w:bCs w:val="0"/>
+        </w:rPr>
+      </w:pPr>
+      <w:r>
+        <w:rPr>
+          <w:rFonts w:eastAsia="Times New Roman"/>
+          <w:bCs w:val="0"/>
+        </w:rPr>
+        <w:t>&lt;p&gt;</w:t>
+      </w:r>
+    </w:p>
+    <w:p>
+      <w:pPr>
+        <w:ind w:left="1080"/>
+        <w:rPr>
+          <w:rFonts w:eastAsia="Times New Roman"/>
+          <w:bCs w:val="0"/>
+        </w:rPr>
+      </w:pPr>
+      <w:r>
+        <w:rPr>
+          <w:rFonts w:eastAsia="Times New Roman"/>
+          <w:bCs w:val="0"/>
+        </w:rPr>
+        <w:tab/>
+        <w:t>&lt;strong&gt;Text:&lt;/strong&gt;</w:t>
+      </w:r>
+    </w:p>
+    <w:p>
+      <w:pPr>
+        <w:ind w:left="1080"/>
+        <w:rPr>
+          <w:rFonts w:eastAsia="Times New Roman"/>
+          <w:bCs w:val="0"/>
+        </w:rPr>
+      </w:pPr>
+      <w:r>
+        <w:rPr>
+          <w:rFonts w:eastAsia="Times New Roman"/>
+          <w:bCs w:val="0"/>
+        </w:rPr>
+        <w:tab/>
+        <w:t>&lt;%= @article.text %&gt;</w:t>
+      </w:r>
+    </w:p>
+    <w:p>
+      <w:pPr>
+        <w:ind w:left="1080"/>
+        <w:rPr>
+          <w:rFonts w:eastAsia="Times New Roman"/>
+          <w:bCs w:val="0"/>
+        </w:rPr>
+      </w:pPr>
+      <w:r>
+        <w:rPr>
+          <w:rFonts w:eastAsia="Times New Roman"/>
+          <w:bCs w:val="0"/>
+        </w:rPr>
+        <w:t>&lt;/p&gt;</w:t>
+      </w:r>
+    </w:p>
+    <w:p>
+      <w:pPr>
+        <w:ind w:left="1080"/>
+        <w:rPr>
+          <w:rFonts w:eastAsia="Times New Roman"/>
+          <w:bCs w:val="0"/>
+        </w:rPr>
+      </w:pPr>
+    </w:p>
+    <w:p>
+      <w:pPr>
+        <w:ind w:left="1080"/>
+        <w:rPr>
+          <w:rFonts w:eastAsia="Times New Roman"/>
+          <w:bCs w:val="0"/>
+        </w:rPr>
+      </w:pPr>
+      <w:r>
+        <w:rPr>
+          <w:rFonts w:eastAsia="Times New Roman"/>
+          <w:bCs w:val="0"/>
+          <w:highlight w:val="yellow"/>
+        </w:rPr>
+        <w:t>&lt;%= link_to 'Back', articles_path %&gt;</w:t>
+      </w:r>
+    </w:p>
+    <w:p>
+      <w:pPr>
+        <w:rPr>
+          <w:rFonts w:eastAsia="Times New Roman"/>
+          <w:bCs w:val="0"/>
+        </w:rPr>
+      </w:pPr>
+    </w:p>
+    <w:p>
+      <w:pPr>
+        <w:pStyle w:val="ListParagraph"/>
+        <w:numPr>
+          <w:ilvl w:val="1"/>
+          <w:numId w:val="9"/>
+        </w:numPr>
+        <w:rPr>
+          <w:rFonts w:eastAsia="Times New Roman"/>
+          <w:bCs w:val="0"/>
+        </w:rPr>
+      </w:pPr>
+      <w:r>
+        <w:rPr>
+          <w:rFonts w:eastAsia="Times New Roman"/>
+          <w:bCs w:val="0"/>
+        </w:rPr>
+        <w:t>If you want to link to an action in the same controller, you don’</w:t>
+      </w:r>
+      <w:r>
+        <w:rPr>
+          <w:rFonts w:eastAsia="Times New Roman"/>
+          <w:bCs w:val="0"/>
+        </w:rPr>
+        <w:t xml:space="preserve">t need to specify the </w:t>
+      </w:r>
+      <w:r>
+        <w:rPr>
+          <w:rFonts w:eastAsia="Times New Roman"/>
+          <w:bCs w:val="0"/>
+        </w:rPr>
+        <w:t>:controller option; Rails will use the current controller by default.</w:t>
+      </w:r>
+    </w:p>
+    <w:p>
+      <w:pPr>
+        <w:pStyle w:val="ListParagraph"/>
+        <w:numPr>
+          <w:ilvl w:val="1"/>
+          <w:numId w:val="9"/>
+        </w:numPr>
+        <w:rPr>
+          <w:rFonts w:eastAsia="Times New Roman"/>
+          <w:bCs w:val="0"/>
+        </w:rPr>
+      </w:pPr>
+      <w:r>
+        <w:rPr>
+          <w:rFonts w:eastAsia="Times New Roman"/>
+          <w:bCs w:val="0"/>
+        </w:rPr>
+        <w:lastRenderedPageBreak/>
+        <w:t>In development mode (what I’m working in now), Rails reloads the application with every browser request, so there’s no need to stop and restart the web server when a change is made.</w:t>
+      </w:r>
+    </w:p>
+    <w:p>
+      <w:pPr>
+        <w:rPr>
+          <w:rFonts w:eastAsia="Times New Roman"/>
+          <w:bCs w:val="0"/>
+        </w:rPr>
+      </w:pPr>
+    </w:p>
+    <w:p>
+      <w:pPr>
+        <w:rPr>
+          <w:rFonts w:eastAsia="Times New Roman"/>
+          <w:bCs w:val="0"/>
+        </w:rPr>
+      </w:pPr>
+    </w:p>
+    <w:p>
+      <w:pPr>
+        <w:rPr>
+          <w:rFonts w:eastAsia="Times New Roman"/>
+          <w:b/>
+          <w:bCs w:val="0"/>
+        </w:rPr>
+      </w:pPr>
+      <w:r>
+        <w:rPr>
+          <w:rFonts w:eastAsia="Times New Roman"/>
+          <w:b/>
+          <w:bCs w:val="0"/>
+        </w:rPr>
+        <w:t>5.10 Adding Some Validation</w:t>
+      </w:r>
+    </w:p>
+    <w:p>
+      <w:pPr>
+        <w:rPr>
+          <w:rFonts w:eastAsia="Times New Roman"/>
+          <w:bCs w:val="0"/>
+        </w:rPr>
+      </w:pPr>
+    </w:p>
+    <w:p>
+      <w:pPr>
+        <w:pStyle w:val="ListParagraph"/>
+        <w:numPr>
+          <w:ilvl w:val="0"/>
+          <w:numId w:val="9"/>
+        </w:numPr>
+        <w:rPr>
+          <w:rFonts w:eastAsia="Times New Roman"/>
+          <w:bCs w:val="0"/>
+        </w:rPr>
+      </w:pPr>
+      <w:r>
+        <w:rPr>
+          <w:rFonts w:eastAsia="Times New Roman"/>
+          <w:bCs w:val="0"/>
+        </w:rPr>
+        <w:t>The model file, app/models/article.rb is as simple as it can get:</w:t>
+      </w:r>
+    </w:p>
+    <w:p>
+      <w:pPr>
+        <w:rPr>
+          <w:rFonts w:eastAsia="Times New Roman"/>
+          <w:bCs w:val="0"/>
+        </w:rPr>
+      </w:pPr>
+    </w:p>
+    <w:p>
+      <w:pPr>
+        <w:rPr>
+          <w:rFonts w:eastAsia="Times New Roman"/>
+          <w:bCs w:val="0"/>
+        </w:rPr>
+      </w:pPr>
+      <w:r>
+        <w:rPr>
+          <w:rFonts w:eastAsia="Times New Roman"/>
+          <w:bCs w:val="0"/>
+        </w:rPr>
+        <w:tab/>
+      </w:r>
+      <w:r>
+        <w:rPr>
+          <w:rFonts w:eastAsia="Times New Roman"/>
+          <w:bCs w:val="0"/>
+        </w:rPr>
+        <w:tab/>
+        <w:t>class Article &lt; ApplicationRecord</w:t>
+      </w:r>
+      <w:r>
+        <w:rPr>
+          <w:rFonts w:eastAsia="Times New Roman"/>
+          <w:bCs w:val="0"/>
+        </w:rPr>
+        <w:tab/>
+      </w:r>
+    </w:p>
+    <w:p>
+      <w:pPr>
+        <w:rPr>
+          <w:rFonts w:eastAsia="Times New Roman"/>
+          <w:bCs w:val="0"/>
+        </w:rPr>
+      </w:pPr>
+      <w:r>
+        <w:rPr>
+          <w:rFonts w:eastAsia="Times New Roman"/>
+          <w:bCs w:val="0"/>
+        </w:rPr>
+        <w:tab/>
+      </w:r>
+      <w:r>
+        <w:rPr>
+          <w:rFonts w:eastAsia="Times New Roman"/>
+          <w:bCs w:val="0"/>
+        </w:rPr>
+        <w:tab/>
+        <w:t>end</w:t>
+      </w:r>
+    </w:p>
+    <w:p>
+      <w:pPr>
+        <w:rPr>
+          <w:rFonts w:eastAsia="Times New Roman"/>
+          <w:bCs w:val="0"/>
+        </w:rPr>
+      </w:pPr>
+    </w:p>
+    <w:p>
+      <w:pPr>
+        <w:pStyle w:val="ListParagraph"/>
+        <w:numPr>
+          <w:ilvl w:val="1"/>
+          <w:numId w:val="9"/>
+        </w:numPr>
+        <w:rPr>
+          <w:rFonts w:eastAsia="Times New Roman"/>
+          <w:bCs w:val="0"/>
+        </w:rPr>
+      </w:pPr>
+      <w:r>
+        <w:rPr>
+          <w:rFonts w:eastAsia="Times New Roman"/>
+          <w:bCs w:val="0"/>
+        </w:rPr>
+        <w:t>The Article class inherits from ApplicationRecord.  ApplicationRecord inherits from ActiveRecord::Base which supplies a great deal of functionality to the Rails model for free, including basic database (CRUD) operations, data validation, and sophisticated search support and the ability to relate multiple models to one another.</w:t>
+      </w:r>
+    </w:p>
+    <w:p>
+      <w:pPr>
+        <w:rPr>
+          <w:rFonts w:eastAsia="Times New Roman"/>
+          <w:bCs w:val="0"/>
+        </w:rPr>
+      </w:pPr>
+    </w:p>
+    <w:p>
+      <w:pPr>
+        <w:pStyle w:val="ListParagraph"/>
+        <w:numPr>
+          <w:ilvl w:val="0"/>
+          <w:numId w:val="9"/>
+        </w:numPr>
+        <w:rPr>
+          <w:rFonts w:eastAsia="Times New Roman"/>
+          <w:bCs w:val="0"/>
+        </w:rPr>
+      </w:pPr>
+      <w:r>
+        <w:rPr>
+          <w:rFonts w:eastAsia="Times New Roman"/>
+          <w:bCs w:val="0"/>
+        </w:rPr>
+        <w:t>Rails includes methods to help you validate the data that you send to models.  Open the app/models/article.rb file and edit it:</w:t>
+      </w:r>
+    </w:p>
+    <w:p>
+      <w:pPr>
+        <w:pStyle w:val="ListParagraph"/>
+        <w:ind w:left="1080"/>
+        <w:rPr>
+          <w:rFonts w:eastAsia="Times New Roman"/>
+          <w:bCs w:val="0"/>
+        </w:rPr>
+      </w:pPr>
+    </w:p>
+    <w:p>
+      <w:pPr>
+        <w:pStyle w:val="ListParagraph"/>
+        <w:ind w:left="1080"/>
+        <w:rPr>
+          <w:rFonts w:eastAsia="Times New Roman"/>
+          <w:bCs w:val="0"/>
+        </w:rPr>
+      </w:pPr>
+      <w:r>
+        <w:rPr>
+          <w:rFonts w:eastAsia="Times New Roman"/>
+          <w:bCs w:val="0"/>
+        </w:rPr>
+        <w:t>class Article &lt; ApplicationRecord</w:t>
+      </w:r>
+    </w:p>
+    <w:p>
+      <w:pPr>
+        <w:pStyle w:val="ListParagraph"/>
+        <w:ind w:left="1080"/>
+        <w:rPr>
+          <w:rFonts w:eastAsia="Times New Roman"/>
+          <w:bCs w:val="0"/>
+        </w:rPr>
+      </w:pPr>
+      <w:r>
+        <w:rPr>
+          <w:rFonts w:eastAsia="Times New Roman"/>
+          <w:bCs w:val="0"/>
+        </w:rPr>
+        <w:t>end</w:t>
+      </w:r>
+    </w:p>
+    <w:p>
+      <w:pPr>
+        <w:pStyle w:val="ListParagraph"/>
+        <w:ind w:left="1080"/>
+        <w:rPr>
+          <w:rFonts w:eastAsia="Times New Roman"/>
+          <w:bCs w:val="0"/>
+        </w:rPr>
+      </w:pPr>
+    </w:p>
+    <w:p>
+      <w:pPr>
+        <w:pStyle w:val="ListParagraph"/>
+        <w:ind w:left="1080"/>
+        <w:rPr>
+          <w:rFonts w:eastAsia="Times New Roman"/>
+          <w:bCs w:val="0"/>
+        </w:rPr>
+      </w:pPr>
+      <w:r>
+        <w:rPr>
+          <w:rFonts w:eastAsia="Times New Roman"/>
+          <w:bCs w:val="0"/>
+        </w:rPr>
+        <w:t>..becomes the following post-edit:</w:t>
+      </w:r>
+    </w:p>
+    <w:p>
+      <w:pPr>
+        <w:pStyle w:val="ListParagraph"/>
+        <w:ind w:left="1080"/>
+        <w:rPr>
+          <w:rFonts w:eastAsia="Times New Roman"/>
+          <w:bCs w:val="0"/>
+        </w:rPr>
+      </w:pPr>
+    </w:p>
+    <w:p>
+      <w:pPr>
+        <w:pStyle w:val="ListParagraph"/>
+        <w:ind w:left="1080"/>
+        <w:rPr>
+          <w:rFonts w:eastAsia="Times New Roman"/>
+          <w:bCs w:val="0"/>
+        </w:rPr>
+      </w:pPr>
+    </w:p>
+    <w:p>
+      <w:pPr>
+        <w:pStyle w:val="ListParagraph"/>
+        <w:ind w:left="1080"/>
+        <w:rPr>
+          <w:rFonts w:eastAsia="Times New Roman"/>
+          <w:bCs w:val="0"/>
+        </w:rPr>
+      </w:pPr>
+      <w:r>
+        <w:rPr>
+          <w:rFonts w:eastAsia="Times New Roman"/>
+          <w:bCs w:val="0"/>
+        </w:rPr>
+        <w:t>class Article &lt; ApplicationRecord</w:t>
+      </w:r>
+    </w:p>
+    <w:p>
+      <w:pPr>
+        <w:pStyle w:val="ListParagraph"/>
+        <w:ind w:left="1080"/>
+        <w:rPr>
+          <w:rFonts w:eastAsia="Times New Roman"/>
+          <w:bCs w:val="0"/>
+        </w:rPr>
+      </w:pPr>
+      <w:r>
+        <w:rPr>
+          <w:rFonts w:eastAsia="Times New Roman"/>
+          <w:bCs w:val="0"/>
+        </w:rPr>
+        <w:tab/>
+        <w:t>validates :title, presence: true,</w:t>
+      </w:r>
+    </w:p>
+    <w:p>
+      <w:pPr>
+        <w:pStyle w:val="ListParagraph"/>
+        <w:ind w:left="1080"/>
+        <w:rPr>
+          <w:rFonts w:eastAsia="Times New Roman"/>
+          <w:bCs w:val="0"/>
+        </w:rPr>
+      </w:pPr>
+      <w:r>
+        <w:rPr>
+          <w:rFonts w:eastAsia="Times New Roman"/>
+          <w:bCs w:val="0"/>
+        </w:rPr>
+        <w:tab/>
+      </w:r>
+      <w:r>
+        <w:rPr>
+          <w:rFonts w:eastAsia="Times New Roman"/>
+          <w:bCs w:val="0"/>
+        </w:rPr>
+        <w:tab/>
+      </w:r>
+      <w:r>
+        <w:rPr>
+          <w:rFonts w:eastAsia="Times New Roman"/>
+          <w:bCs w:val="0"/>
+        </w:rPr>
+        <w:tab/>
+      </w:r>
+      <w:r>
+        <w:rPr>
+          <w:rFonts w:eastAsia="Times New Roman"/>
+          <w:bCs w:val="0"/>
+        </w:rPr>
+        <w:tab/>
+      </w:r>
+      <w:r>
+        <w:rPr>
+          <w:rFonts w:eastAsia="Times New Roman"/>
+          <w:bCs w:val="0"/>
+        </w:rPr>
+        <w:tab/>
+      </w:r>
+      <w:r>
+        <w:rPr>
+          <w:rFonts w:eastAsia="Times New Roman"/>
+          <w:bCs w:val="0"/>
+        </w:rPr>
+        <w:tab/>
+        <w:t>length: { minimum: 5 }</w:t>
+      </w:r>
+    </w:p>
+    <w:p>
+      <w:pPr>
+        <w:pStyle w:val="ListParagraph"/>
+        <w:ind w:left="1080"/>
+        <w:rPr>
+          <w:rFonts w:eastAsia="Times New Roman"/>
+          <w:bCs w:val="0"/>
+        </w:rPr>
+      </w:pPr>
+      <w:r>
+        <w:rPr>
+          <w:rFonts w:eastAsia="Times New Roman"/>
+          <w:bCs w:val="0"/>
+        </w:rPr>
+        <w:t>end</w:t>
+      </w:r>
+    </w:p>
+    <w:p>
+      <w:pPr>
+        <w:pStyle w:val="ListParagraph"/>
+        <w:ind w:left="1080"/>
+        <w:rPr>
+          <w:rFonts w:eastAsia="Times New Roman"/>
+          <w:bCs w:val="0"/>
+        </w:rPr>
+      </w:pPr>
+    </w:p>
+    <w:p>
+      <w:pPr>
+        <w:pStyle w:val="ListParagraph"/>
+        <w:ind w:left="1080"/>
+        <w:rPr>
+          <w:rFonts w:eastAsia="Times New Roman"/>
+          <w:bCs w:val="0"/>
+        </w:rPr>
+      </w:pPr>
+    </w:p>
+    <w:p>
+      <w:pPr>
+        <w:pStyle w:val="ListParagraph"/>
+        <w:ind w:left="1080"/>
+        <w:rPr>
+          <w:rFonts w:eastAsia="Times New Roman"/>
+          <w:bCs w:val="0"/>
+        </w:rPr>
+      </w:pPr>
+      <w:r>
+        <w:rPr>
+          <w:rFonts w:eastAsia="Times New Roman"/>
+          <w:bCs w:val="0"/>
+        </w:rPr>
+        <w:sym w:font="Wingdings" w:char="F0E0"/>
+      </w:r>
+      <w:r>
+        <w:rPr>
+          <w:rFonts w:eastAsia="Times New Roman"/>
+          <w:bCs w:val="0"/>
+        </w:rPr>
+        <w:t xml:space="preserve"> These changes ensure that all articles have a title that’s at least five characters long.  Rails can validate a variety of conditions in a model, including the presence or uniqueness of columns, their format, and the existence of associated objects.  </w:t>
+      </w:r>
+    </w:p>
+    <w:p>
+      <w:pPr>
+        <w:pStyle w:val="ListParagraph"/>
+        <w:ind w:left="1080"/>
+        <w:rPr>
+          <w:rFonts w:eastAsia="Times New Roman"/>
+          <w:bCs w:val="0"/>
+        </w:rPr>
+      </w:pPr>
+    </w:p>
+    <w:p>
+      <w:pPr>
+        <w:pStyle w:val="ListParagraph"/>
+        <w:ind w:left="1080"/>
+        <w:rPr>
+          <w:rFonts w:eastAsia="Times New Roman"/>
+          <w:bCs w:val="0"/>
+        </w:rPr>
+      </w:pPr>
+    </w:p>
+    <w:p>
+      <w:pPr>
+        <w:pStyle w:val="ListParagraph"/>
+        <w:numPr>
+          <w:ilvl w:val="0"/>
+          <w:numId w:val="9"/>
+        </w:numPr>
+        <w:rPr>
+          <w:rFonts w:eastAsia="Times New Roman"/>
+          <w:bCs w:val="0"/>
+        </w:rPr>
+      </w:pPr>
+      <w:r>
+        <w:rPr>
+          <w:rFonts w:eastAsia="Times New Roman"/>
+          <w:bCs w:val="0"/>
+        </w:rPr>
+        <w:t>With the validation now in place, when you call @article.save on an invalid article, it will return false.  If you open app/controllers/articles_controller.rb again, you’ll notice we don’t check the result of calling @article.save inside the create action.</w:t>
+      </w:r>
+    </w:p>
+    <w:p>
+      <w:pPr>
+        <w:pStyle w:val="ListParagraph"/>
+        <w:numPr>
+          <w:ilvl w:val="0"/>
+          <w:numId w:val="9"/>
+        </w:numPr>
+        <w:rPr>
+          <w:rFonts w:eastAsia="Times New Roman"/>
+          <w:bCs w:val="0"/>
+        </w:rPr>
+      </w:pPr>
+      <w:r>
+        <w:rPr>
+          <w:rFonts w:eastAsia="Times New Roman"/>
+          <w:bCs w:val="0"/>
+        </w:rPr>
+        <w:t>If @article.save fails in this situation, we need to show the form back to the user.  To do this, change the new and create acti</w:t>
+      </w:r>
+      <w:r>
+        <w:rPr>
+          <w:rFonts w:eastAsia="Times New Roman"/>
+          <w:bCs w:val="0"/>
+        </w:rPr>
+        <w:t>ons inside app/control</w:t>
+      </w:r>
+      <w:r>
+        <w:rPr>
+          <w:rFonts w:eastAsia="Times New Roman"/>
+          <w:bCs w:val="0"/>
+        </w:rPr>
+        <w:t>l</w:t>
+      </w:r>
+      <w:r>
+        <w:rPr>
+          <w:rFonts w:eastAsia="Times New Roman"/>
+          <w:bCs w:val="0"/>
+        </w:rPr>
+        <w:t>e</w:t>
+      </w:r>
+      <w:bookmarkStart w:id="0" w:name="_GoBack"/>
+      <w:bookmarkEnd w:id="0"/>
+      <w:r>
+        <w:rPr>
+          <w:rFonts w:eastAsia="Times New Roman"/>
+          <w:bCs w:val="0"/>
+        </w:rPr>
+        <w:t>rs/articles_controller.rb to the following:</w:t>
+      </w:r>
+    </w:p>
+    <w:p>
+      <w:pPr>
+        <w:pStyle w:val="ListParagraph"/>
+        <w:ind w:left="1080"/>
+        <w:rPr>
+          <w:rFonts w:eastAsia="Times New Roman"/>
+          <w:bCs w:val="0"/>
+        </w:rPr>
+      </w:pPr>
+    </w:p>
+    <w:p>
+      <w:pPr>
+        <w:pStyle w:val="ListParagraph"/>
+        <w:ind w:left="1080"/>
+        <w:rPr>
+          <w:rFonts w:eastAsia="Times New Roman"/>
+          <w:bCs w:val="0"/>
+        </w:rPr>
+      </w:pPr>
+    </w:p>
+    <w:p>
+      <w:pPr>
+        <w:pStyle w:val="ListParagraph"/>
+        <w:ind w:left="1080"/>
         <w:rPr>
           <w:rFonts w:eastAsia="Times New Roman"/>
           <w:bCs w:val="0"/>
@@ -8707,7 +9890,7 @@
         <w:noProof/>
         <w:color w:val="4472C4" w:themeColor="accent1"/>
       </w:rPr>
-      <w:t>1</w:t>
+      <w:t>15</w:t>
     </w:r>
     <w:r>
       <w:rPr>
@@ -8744,7 +9927,7 @@
         <w:noProof/>
         <w:color w:val="4472C4" w:themeColor="accent1"/>
       </w:rPr>
-      <w:t>1</w:t>
+      <w:t>15</w:t>
     </w:r>
     <w:r>
       <w:rPr>

</xml_diff>